<commit_message>
final* version experiment software
In this versión the experiment stops after the question number 20. It also record the results per participant in a csv names "experiment_results". I think is all done
</commit_message>
<xml_diff>
--- a/Participant information sheet.docx
+++ b/Participant information sheet.docx
@@ -183,7 +183,39 @@
           <w:sz w:val="24"/>
           <w:szCs w:val="24"/>
         </w:rPr>
-        <w:t xml:space="preserve">, where each question corresponds to one of the two types of visualizations: scatterplots or heatmaps. The questions are alternated between the two visualization types, with a brief one-second white screen between each question and are designed to measure how effectively each type of visualization conveys information on student absences. </w:t>
+        <w:t xml:space="preserve">, where each question corresponds to one of the two types of visualizations: scatterplots or heatmaps. The questions are alternated between the two visualization types, with a brief </w:t>
+      </w:r>
+      <w:r>
+        <w:rPr>
+          <w:rFonts w:ascii="Times New Roman" w:hAnsi="Times New Roman"/>
+          <w:sz w:val="24"/>
+          <w:szCs w:val="24"/>
+        </w:rPr>
+        <w:t>3</w:t>
+      </w:r>
+      <w:r>
+        <w:rPr>
+          <w:rFonts w:ascii="Times New Roman" w:hAnsi="Times New Roman"/>
+          <w:sz w:val="24"/>
+          <w:szCs w:val="24"/>
+        </w:rPr>
+        <w:t>-second</w:t>
+      </w:r>
+      <w:r>
+        <w:rPr>
+          <w:rFonts w:ascii="Times New Roman" w:hAnsi="Times New Roman"/>
+          <w:sz w:val="24"/>
+          <w:szCs w:val="24"/>
+        </w:rPr>
+        <w:t>s</w:t>
+      </w:r>
+      <w:r>
+        <w:rPr>
+          <w:rFonts w:ascii="Times New Roman" w:hAnsi="Times New Roman"/>
+          <w:sz w:val="24"/>
+          <w:szCs w:val="24"/>
+        </w:rPr>
+        <w:t xml:space="preserve"> white screen between each question and are designed to measure how effectively each type of visualization conveys information on student absences. </w:t>
       </w:r>
     </w:p>
     <w:p>
@@ -268,6 +300,22 @@
           <w:szCs w:val="24"/>
         </w:rPr>
         <w:t>Please note that you will not receive any financial compensation or other form of reward for participating in this study.</w:t>
+      </w:r>
+      <w:r>
+        <w:rPr>
+          <w:rFonts w:ascii="Times New Roman" w:hAnsi="Times New Roman"/>
+          <w:sz w:val="24"/>
+          <w:szCs w:val="24"/>
+        </w:rPr>
+        <w:t xml:space="preserve"> </w:t>
+      </w:r>
+      <w:r>
+        <w:rPr>
+          <w:rFonts w:ascii="Times New Roman" w:hAnsi="Times New Roman"/>
+          <w:sz w:val="24"/>
+          <w:szCs w:val="24"/>
+        </w:rPr>
+        <w:t>At the end of the experiment, a white screen will appear, but unlike the white screen between questions, it will remain unchanged and there will be no more questions. This indicates that the experiment is over, and you can close the window or exit at any time.</w:t>
       </w:r>
     </w:p>
     <w:p>
@@ -1043,6 +1091,7 @@
   <w:style w:type="character" w:default="1" w:styleId="Fuentedeprrafopredeter">
     <w:name w:val="Default Paragraph Font"/>
     <w:uiPriority w:val="1"/>
+    <w:semiHidden/>
     <w:unhideWhenUsed/>
   </w:style>
   <w:style w:type="table" w:default="1" w:styleId="Tablanormal">

</xml_diff>